<commit_message>
Flattening a Linked List
</commit_message>
<xml_diff>
--- a/java notes.docx
+++ b/java notes.docx
@@ -2,15 +2,42 @@
 <file path=word/document.xml><?xml version="1.0" encoding="utf-8"?>
 <w:document xmlns:wpc="http://schemas.microsoft.com/office/word/2010/wordprocessingCanvas" xmlns:cx="http://schemas.microsoft.com/office/drawing/2014/chartex" xmlns:cx1="http://schemas.microsoft.com/office/drawing/2015/9/8/chartex" xmlns:mc="http://schemas.openxmlformats.org/markup-compatibility/2006" xmlns:o="urn:schemas-microsoft-com:office:office" xmlns:r="http://schemas.openxmlformats.org/officeDocument/2006/relationships" xmlns:m="http://schemas.openxmlformats.org/officeDocument/2006/math" xmlns:v="urn:schemas-microsoft-com:vml" xmlns:wp14="http://schemas.microsoft.com/office/word/2010/wordprocessingDrawing" xmlns:wp="http://schemas.openxmlformats.org/drawingml/2006/wordprocessingDrawing" xmlns:w10="urn:schemas-microsoft-com:office:word" xmlns:w="http://schemas.openxmlformats.org/wordprocessingml/2006/main" xmlns:w14="http://schemas.microsoft.com/office/word/2010/wordml" xmlns:w15="http://schemas.microsoft.com/office/word/2012/wordml" xmlns:w16se="http://schemas.microsoft.com/office/word/2015/wordml/symex" xmlns:wpg="http://schemas.microsoft.com/office/word/2010/wordprocessingGroup" xmlns:wpi="http://schemas.microsoft.com/office/word/2010/wordprocessingInk" xmlns:wne="http://schemas.microsoft.com/office/word/2006/wordml" xmlns:wps="http://schemas.microsoft.com/office/word/2010/wordprocessingShape" mc:Ignorable="w14 w15 w16se wp14">
   <w:body>
+    <w:p>
+      <w:pPr>
+        <w:rPr>
+          <w:b/>
+          <w:sz w:val="36"/>
+          <w:szCs w:val="36"/>
+        </w:rPr>
+      </w:pPr>
+      <w:r>
+        <w:rPr>
+          <w:b/>
+          <w:sz w:val="36"/>
+          <w:szCs w:val="36"/>
+        </w:rPr>
+        <w:t>Break in nested loop java</w:t>
+      </w:r>
+      <w:bookmarkStart w:id="0" w:name="_GoBack"/>
+      <w:bookmarkEnd w:id="0"/>
+    </w:p>
     <w:p>
       <w:r>
         <w:rPr>
           <w:noProof/>
         </w:rPr>
         <w:drawing>
-          <wp:inline distT="0" distB="0" distL="0" distR="0" wp14:anchorId="7CDDA420" wp14:editId="4B6585D0">
+          <wp:anchor distT="0" distB="0" distL="114300" distR="114300" simplePos="0" relativeHeight="251658240" behindDoc="0" locked="0" layoutInCell="1" allowOverlap="1">
+            <wp:simplePos x="0" y="0"/>
+            <wp:positionH relativeFrom="column">
+              <wp:posOffset>158750</wp:posOffset>
+            </wp:positionH>
+            <wp:positionV relativeFrom="paragraph">
+              <wp:posOffset>139700</wp:posOffset>
+            </wp:positionV>
             <wp:extent cx="3476503" cy="2171700"/>
             <wp:effectExtent l="0" t="0" r="0" b="0"/>
+            <wp:wrapSquare wrapText="bothSides"/>
             <wp:docPr id="1" name="Picture 1"/>
             <wp:cNvGraphicFramePr>
               <a:graphicFrameLocks xmlns:a="http://schemas.openxmlformats.org/drawingml/2006/main" noChangeAspect="1"/>
@@ -23,7 +50,13 @@
                     <pic:cNvPicPr/>
                   </pic:nvPicPr>
                   <pic:blipFill>
-                    <a:blip r:embed="rId4"/>
+                    <a:blip r:embed="rId6">
+                      <a:extLst>
+                        <a:ext uri="{28A0092B-C50C-407E-A947-70E740481C1C}">
+                          <a14:useLocalDpi xmlns:a14="http://schemas.microsoft.com/office/drawing/2010/main" val="0"/>
+                        </a:ext>
+                      </a:extLst>
+                    </a:blip>
                     <a:stretch>
                       <a:fillRect/>
                     </a:stretch>
@@ -31,7 +64,7 @@
                   <pic:spPr>
                     <a:xfrm>
                       <a:off x="0" y="0"/>
-                      <a:ext cx="3479631" cy="2173654"/>
+                      <a:ext cx="3476503" cy="2171700"/>
                     </a:xfrm>
                     <a:prstGeom prst="rect">
                       <a:avLst/>
@@ -40,8 +73,11 @@
                 </pic:pic>
               </a:graphicData>
             </a:graphic>
-          </wp:inline>
+          </wp:anchor>
         </w:drawing>
+      </w:r>
+      <w:r>
+        <w:br w:type="textWrapping" w:clear="all"/>
       </w:r>
     </w:p>
     <w:p>
@@ -62,14 +98,13 @@
       </w:r>
     </w:p>
     <w:p>
-      <w:bookmarkStart w:id="0" w:name="_GoBack"/>
       <w:r>
         <w:rPr>
           <w:noProof/>
         </w:rPr>
         <w:drawing>
           <wp:inline distT="0" distB="0" distL="0" distR="0" wp14:anchorId="65E43238" wp14:editId="590D998A">
-            <wp:extent cx="4762500" cy="4216034"/>
+            <wp:extent cx="3773032" cy="3340100"/>
             <wp:effectExtent l="0" t="0" r="0" b="0"/>
             <wp:docPr id="2" name="Picture 2"/>
             <wp:cNvGraphicFramePr>
@@ -83,7 +118,7 @@
                     <pic:cNvPicPr/>
                   </pic:nvPicPr>
                   <pic:blipFill>
-                    <a:blip r:embed="rId5"/>
+                    <a:blip r:embed="rId7"/>
                     <a:stretch>
                       <a:fillRect/>
                     </a:stretch>
@@ -91,7 +126,7 @@
                   <pic:spPr>
                     <a:xfrm>
                       <a:off x="0" y="0"/>
-                      <a:ext cx="4766192" cy="4219302"/>
+                      <a:ext cx="3777896" cy="3344406"/>
                     </a:xfrm>
                     <a:prstGeom prst="rect">
                       <a:avLst/>
@@ -103,9 +138,9 @@
           </wp:inline>
         </w:drawing>
       </w:r>
-      <w:bookmarkEnd w:id="0"/>
     </w:p>
     <w:sectPr>
+      <w:headerReference w:type="default" r:id="rId8"/>
       <w:pgSz w:w="12240" w:h="15840"/>
       <w:pgMar w:top="1440" w:right="1440" w:bottom="1440" w:left="1440" w:header="720" w:footer="720" w:gutter="0"/>
       <w:pgBorders w:offsetFrom="page">
@@ -119,6 +154,71 @@
     </w:sectPr>
   </w:body>
 </w:document>
+</file>
+
+<file path=word/endnotes.xml><?xml version="1.0" encoding="utf-8"?>
+<w:endnotes xmlns:wpc="http://schemas.microsoft.com/office/word/2010/wordprocessingCanvas" xmlns:cx="http://schemas.microsoft.com/office/drawing/2014/chartex" xmlns:cx1="http://schemas.microsoft.com/office/drawing/2015/9/8/chartex" xmlns:mc="http://schemas.openxmlformats.org/markup-compatibility/2006" xmlns:o="urn:schemas-microsoft-com:office:office" xmlns:r="http://schemas.openxmlformats.org/officeDocument/2006/relationships" xmlns:m="http://schemas.openxmlformats.org/officeDocument/2006/math" xmlns:v="urn:schemas-microsoft-com:vml" xmlns:wp14="http://schemas.microsoft.com/office/word/2010/wordprocessingDrawing" xmlns:wp="http://schemas.openxmlformats.org/drawingml/2006/wordprocessingDrawing" xmlns:w10="urn:schemas-microsoft-com:office:word" xmlns:w="http://schemas.openxmlformats.org/wordprocessingml/2006/main" xmlns:w14="http://schemas.microsoft.com/office/word/2010/wordml" xmlns:w15="http://schemas.microsoft.com/office/word/2012/wordml" xmlns:w16se="http://schemas.microsoft.com/office/word/2015/wordml/symex" xmlns:wpg="http://schemas.microsoft.com/office/word/2010/wordprocessingGroup" xmlns:wpi="http://schemas.microsoft.com/office/word/2010/wordprocessingInk" xmlns:wne="http://schemas.microsoft.com/office/word/2006/wordml" xmlns:wps="http://schemas.microsoft.com/office/word/2010/wordprocessingShape" mc:Ignorable="w14 w15 w16se wp14">
+  <w:endnote w:type="separator" w:id="-1">
+    <w:p>
+      <w:pPr>
+        <w:spacing w:after="0" w:line="240" w:lineRule="auto"/>
+      </w:pPr>
+      <w:r>
+        <w:separator/>
+      </w:r>
+    </w:p>
+  </w:endnote>
+  <w:endnote w:type="continuationSeparator" w:id="0">
+    <w:p>
+      <w:pPr>
+        <w:spacing w:after="0" w:line="240" w:lineRule="auto"/>
+      </w:pPr>
+      <w:r>
+        <w:continuationSeparator/>
+      </w:r>
+    </w:p>
+  </w:endnote>
+</w:endnotes>
+</file>
+
+<file path=word/footnotes.xml><?xml version="1.0" encoding="utf-8"?>
+<w:footnotes xmlns:wpc="http://schemas.microsoft.com/office/word/2010/wordprocessingCanvas" xmlns:cx="http://schemas.microsoft.com/office/drawing/2014/chartex" xmlns:cx1="http://schemas.microsoft.com/office/drawing/2015/9/8/chartex" xmlns:mc="http://schemas.openxmlformats.org/markup-compatibility/2006" xmlns:o="urn:schemas-microsoft-com:office:office" xmlns:r="http://schemas.openxmlformats.org/officeDocument/2006/relationships" xmlns:m="http://schemas.openxmlformats.org/officeDocument/2006/math" xmlns:v="urn:schemas-microsoft-com:vml" xmlns:wp14="http://schemas.microsoft.com/office/word/2010/wordprocessingDrawing" xmlns:wp="http://schemas.openxmlformats.org/drawingml/2006/wordprocessingDrawing" xmlns:w10="urn:schemas-microsoft-com:office:word" xmlns:w="http://schemas.openxmlformats.org/wordprocessingml/2006/main" xmlns:w14="http://schemas.microsoft.com/office/word/2010/wordml" xmlns:w15="http://schemas.microsoft.com/office/word/2012/wordml" xmlns:w16se="http://schemas.microsoft.com/office/word/2015/wordml/symex" xmlns:wpg="http://schemas.microsoft.com/office/word/2010/wordprocessingGroup" xmlns:wpi="http://schemas.microsoft.com/office/word/2010/wordprocessingInk" xmlns:wne="http://schemas.microsoft.com/office/word/2006/wordml" xmlns:wps="http://schemas.microsoft.com/office/word/2010/wordprocessingShape" mc:Ignorable="w14 w15 w16se wp14">
+  <w:footnote w:type="separator" w:id="-1">
+    <w:p>
+      <w:pPr>
+        <w:spacing w:after="0" w:line="240" w:lineRule="auto"/>
+      </w:pPr>
+      <w:r>
+        <w:separator/>
+      </w:r>
+    </w:p>
+  </w:footnote>
+  <w:footnote w:type="continuationSeparator" w:id="0">
+    <w:p>
+      <w:pPr>
+        <w:spacing w:after="0" w:line="240" w:lineRule="auto"/>
+      </w:pPr>
+      <w:r>
+        <w:continuationSeparator/>
+      </w:r>
+    </w:p>
+  </w:footnote>
+</w:footnotes>
+</file>
+
+<file path=word/header1.xml><?xml version="1.0" encoding="utf-8"?>
+<w:hdr xmlns:wpc="http://schemas.microsoft.com/office/word/2010/wordprocessingCanvas" xmlns:cx="http://schemas.microsoft.com/office/drawing/2014/chartex" xmlns:cx1="http://schemas.microsoft.com/office/drawing/2015/9/8/chartex" xmlns:mc="http://schemas.openxmlformats.org/markup-compatibility/2006" xmlns:o="urn:schemas-microsoft-com:office:office" xmlns:r="http://schemas.openxmlformats.org/officeDocument/2006/relationships" xmlns:m="http://schemas.openxmlformats.org/officeDocument/2006/math" xmlns:v="urn:schemas-microsoft-com:vml" xmlns:wp14="http://schemas.microsoft.com/office/word/2010/wordprocessingDrawing" xmlns:wp="http://schemas.openxmlformats.org/drawingml/2006/wordprocessingDrawing" xmlns:w10="urn:schemas-microsoft-com:office:word" xmlns:w="http://schemas.openxmlformats.org/wordprocessingml/2006/main" xmlns:w14="http://schemas.microsoft.com/office/word/2010/wordml" xmlns:w15="http://schemas.microsoft.com/office/word/2012/wordml" xmlns:w16se="http://schemas.microsoft.com/office/word/2015/wordml/symex" xmlns:wpg="http://schemas.microsoft.com/office/word/2010/wordprocessingGroup" xmlns:wpi="http://schemas.microsoft.com/office/word/2010/wordprocessingInk" xmlns:wne="http://schemas.microsoft.com/office/word/2006/wordml" xmlns:wps="http://schemas.microsoft.com/office/word/2010/wordprocessingShape" mc:Ignorable="w14 w15 w16se wp14">
+  <w:p>
+    <w:pPr>
+      <w:pStyle w:val="Header"/>
+    </w:pPr>
+  </w:p>
+  <w:p>
+    <w:pPr>
+      <w:pStyle w:val="Header"/>
+    </w:pPr>
+  </w:p>
+</w:hdr>
 </file>
 
 <file path=word/styles.xml><?xml version="1.0" encoding="utf-8"?>
@@ -542,6 +642,50 @@
     <w:semiHidden/>
     <w:unhideWhenUsed/>
   </w:style>
+  <w:style w:type="paragraph" w:styleId="Header">
+    <w:name w:val="header"/>
+    <w:basedOn w:val="Normal"/>
+    <w:link w:val="HeaderChar"/>
+    <w:uiPriority w:val="99"/>
+    <w:unhideWhenUsed/>
+    <w:rsid w:val="0081756F"/>
+    <w:pPr>
+      <w:tabs>
+        <w:tab w:val="center" w:pos="4680"/>
+        <w:tab w:val="right" w:pos="9360"/>
+      </w:tabs>
+      <w:spacing w:after="0" w:line="240" w:lineRule="auto"/>
+    </w:pPr>
+  </w:style>
+  <w:style w:type="character" w:customStyle="1" w:styleId="HeaderChar">
+    <w:name w:val="Header Char"/>
+    <w:basedOn w:val="DefaultParagraphFont"/>
+    <w:link w:val="Header"/>
+    <w:uiPriority w:val="99"/>
+    <w:rsid w:val="0081756F"/>
+  </w:style>
+  <w:style w:type="paragraph" w:styleId="Footer">
+    <w:name w:val="footer"/>
+    <w:basedOn w:val="Normal"/>
+    <w:link w:val="FooterChar"/>
+    <w:uiPriority w:val="99"/>
+    <w:unhideWhenUsed/>
+    <w:rsid w:val="0081756F"/>
+    <w:pPr>
+      <w:tabs>
+        <w:tab w:val="center" w:pos="4680"/>
+        <w:tab w:val="right" w:pos="9360"/>
+      </w:tabs>
+      <w:spacing w:after="0" w:line="240" w:lineRule="auto"/>
+    </w:pPr>
+  </w:style>
+  <w:style w:type="character" w:customStyle="1" w:styleId="FooterChar">
+    <w:name w:val="Footer Char"/>
+    <w:basedOn w:val="DefaultParagraphFont"/>
+    <w:link w:val="Footer"/>
+    <w:uiPriority w:val="99"/>
+    <w:rsid w:val="0081756F"/>
+  </w:style>
 </w:styles>
 </file>
 

</xml_diff>